<commit_message>
PB01A1_HWRS added with version 01.00
</commit_message>
<xml_diff>
--- a/10_OS/GOS2022 - OS Architecture Design and User Manual.docx
+++ b/10_OS/GOS2022 - OS Architecture Design and User Manual.docx
@@ -5822,15 +5822,7 @@
       </w:r>
       <w:proofErr w:type="spellEnd"/>
       <w:r>
-        <w:t xml:space="preserve"> (complex system monitoring service with communication interface), time (time definitions and system-time handling), trace (formatted tracing service), trigger (lightweight task synchronization). Detailed descriptions of the </w:t>
-      </w:r>
-      <w:proofErr w:type="gramStart"/>
-      <w:r>
-        <w:t>above mentioned</w:t>
-      </w:r>
-      <w:proofErr w:type="gramEnd"/>
-      <w:r>
-        <w:t xml:space="preserve"> services can be found in later chapters.</w:t>
+        <w:t xml:space="preserve"> (complex system monitoring service with communication interface), time (time definitions and system-time handling), trace (formatted tracing service), trigger (lightweight task synchronization). Detailed descriptions of the above mentioned services can be found in later chapters.</w:t>
       </w:r>
     </w:p>
     <w:p>
@@ -6218,10 +6210,7 @@
       </w:pPr>
       <w:proofErr w:type="spellStart"/>
       <w:r>
-        <w:t>gos_crc_driver.</w:t>
-      </w:r>
-      <w:r>
-        <w:t>c</w:t>
+        <w:t>gos_crc_driver.c</w:t>
       </w:r>
       <w:proofErr w:type="spellEnd"/>
     </w:p>
@@ -6252,10 +6241,7 @@
       </w:pPr>
       <w:proofErr w:type="spellStart"/>
       <w:r>
-        <w:t>gos_driver.</w:t>
-      </w:r>
-      <w:r>
-        <w:t>c</w:t>
+        <w:t>gos_driver.c</w:t>
       </w:r>
       <w:proofErr w:type="spellEnd"/>
     </w:p>
@@ -6286,10 +6272,7 @@
       </w:pPr>
       <w:proofErr w:type="spellStart"/>
       <w:r>
-        <w:t>gos_shell_driver.</w:t>
-      </w:r>
-      <w:r>
-        <w:t>c</w:t>
+        <w:t>gos_shell_driver.c</w:t>
       </w:r>
       <w:proofErr w:type="spellEnd"/>
     </w:p>
@@ -6320,10 +6303,7 @@
       </w:pPr>
       <w:proofErr w:type="spellStart"/>
       <w:r>
-        <w:t>gos_sysmon_driver.</w:t>
-      </w:r>
-      <w:r>
-        <w:t>c</w:t>
+        <w:t>gos_sysmon_driver.c</w:t>
       </w:r>
       <w:proofErr w:type="spellEnd"/>
     </w:p>
@@ -6354,10 +6334,7 @@
       </w:pPr>
       <w:proofErr w:type="spellStart"/>
       <w:r>
-        <w:t>gos_timer_driver.</w:t>
-      </w:r>
-      <w:r>
-        <w:t>c</w:t>
+        <w:t>gos_timer_driver.c</w:t>
       </w:r>
       <w:proofErr w:type="spellEnd"/>
     </w:p>
@@ -6388,10 +6365,7 @@
       </w:pPr>
       <w:proofErr w:type="spellStart"/>
       <w:r>
-        <w:t>gos_trace_driver.</w:t>
-      </w:r>
-      <w:r>
-        <w:t>c</w:t>
+        <w:t>gos_trace_driver.c</w:t>
       </w:r>
       <w:proofErr w:type="spellEnd"/>
     </w:p>
@@ -7554,10 +7528,7 @@
         <w:fldChar w:fldCharType="end"/>
       </w:r>
       <w:r>
-        <w:t xml:space="preserve">: </w:t>
-      </w:r>
-      <w:r>
-        <w:t>OS Service Dependencies</w:t>
+        <w:t>: OS Service Dependencies</w:t>
       </w:r>
       <w:bookmarkEnd w:id="9"/>
     </w:p>
@@ -7930,15 +7901,7 @@
         <w:ind w:left="720"/>
       </w:pPr>
       <w:r>
-        <w:t>In this phase, the low-level initialization of the kernel is carried out, and the idle task is selected as the first task to run. The system timer value is updated through a timer driver skeleton function call (</w:t>
-      </w:r>
-      <w:proofErr w:type="gramStart"/>
-      <w:r>
-        <w:t>see:</w:t>
-      </w:r>
-      <w:proofErr w:type="gramEnd"/>
-      <w:r>
-        <w:t xml:space="preserve"> Driver skeletons), the scheduling is enabled, and the execution of the first task is initiated.</w:t>
+        <w:t>In this phase, the low-level initialization of the kernel is carried out, and the idle task is selected as the first task to run. The system timer value is updated through a timer driver skeleton function call (see: Driver skeletons), the scheduling is enabled, and the execution of the first task is initiated.</w:t>
       </w:r>
     </w:p>
     <w:p>
@@ -8116,27 +8079,7 @@
           <w:sz w:val="20"/>
           <w:szCs w:val="20"/>
         </w:rPr>
-        <w:t xml:space="preserve">        </w:t>
-      </w:r>
-      <w:proofErr w:type="gramStart"/>
-      <w:r>
-        <w:rPr>
-          <w:rFonts w:ascii="Consolas" w:hAnsi="Consolas"/>
-          <w:color w:val="000000"/>
-          <w:sz w:val="20"/>
-          <w:szCs w:val="20"/>
-        </w:rPr>
-        <w:t xml:space="preserve">   (</w:t>
-      </w:r>
-      <w:proofErr w:type="gramEnd"/>
-      <w:r>
-        <w:rPr>
-          <w:rFonts w:ascii="Consolas" w:hAnsi="Consolas"/>
-          <w:color w:val="000000"/>
-          <w:sz w:val="20"/>
-          <w:szCs w:val="20"/>
-        </w:rPr>
-        <w:t xml:space="preserve"> 0 )</w:t>
+        <w:t xml:space="preserve">           ( 0 )</w:t>
       </w:r>
     </w:p>
     <w:p>
@@ -8253,13 +8196,8 @@
         </w:numPr>
       </w:pPr>
       <w:r>
-        <w:t xml:space="preserve">Stack overflow check, and stack usage statistics </w:t>
-      </w:r>
-      <w:proofErr w:type="gramStart"/>
-      <w:r>
-        <w:t>update</w:t>
-      </w:r>
-      <w:proofErr w:type="gramEnd"/>
+        <w:t>Stack overflow check, and stack usage statistics update</w:t>
+      </w:r>
     </w:p>
     <w:p>
       <w:pPr>
@@ -8270,13 +8208,8 @@
         </w:numPr>
       </w:pPr>
       <w:r>
-        <w:t xml:space="preserve">Check and wake up sleeping tasks if their sleep period has </w:t>
-      </w:r>
-      <w:proofErr w:type="gramStart"/>
-      <w:r>
-        <w:t>elapsed</w:t>
-      </w:r>
-      <w:proofErr w:type="gramEnd"/>
+        <w:t>Check and wake up sleeping tasks if their sleep period has elapsed</w:t>
+      </w:r>
     </w:p>
     <w:p>
       <w:pPr>
@@ -8287,15 +8220,7 @@
         </w:numPr>
       </w:pPr>
       <w:r>
-        <w:t xml:space="preserve">Check and unblock blocked tasks if their timeout </w:t>
-      </w:r>
-      <w:proofErr w:type="gramStart"/>
-      <w:r>
-        <w:t>has</w:t>
-      </w:r>
-      <w:proofErr w:type="gramEnd"/>
-      <w:r>
-        <w:t xml:space="preserve"> elapsed</w:t>
+        <w:t>Check and unblock blocked tasks if their timeout has elapsed</w:t>
       </w:r>
     </w:p>
     <w:p>
@@ -8307,13 +8232,8 @@
         </w:numPr>
       </w:pPr>
       <w:r>
-        <w:t xml:space="preserve">Select the highest priority task that is in ready state, and different from the currently running task, and its CPU usage does not exceed the limit set by the </w:t>
-      </w:r>
-      <w:proofErr w:type="gramStart"/>
-      <w:r>
-        <w:t>user</w:t>
-      </w:r>
-      <w:proofErr w:type="gramEnd"/>
+        <w:t>Select the highest priority task that is in ready state, and different from the currently running task, and its CPU usage does not exceed the limit set by the user</w:t>
+      </w:r>
     </w:p>
     <w:p>
       <w:pPr>
@@ -8324,13 +8244,8 @@
         </w:numPr>
       </w:pPr>
       <w:r>
-        <w:t xml:space="preserve">Check the overall CPU usage limit, and in case it is exceeded, select the idle </w:t>
-      </w:r>
-      <w:proofErr w:type="gramStart"/>
-      <w:r>
-        <w:t>task</w:t>
-      </w:r>
-      <w:proofErr w:type="gramEnd"/>
+        <w:t>Check the overall CPU usage limit, and in case it is exceeded, select the idle task</w:t>
+      </w:r>
     </w:p>
     <w:p>
       <w:pPr>
@@ -8341,13 +8256,8 @@
         </w:numPr>
       </w:pPr>
       <w:r>
-        <w:t xml:space="preserve">In case the selected task is not the currently running one, increase the context switch counter of the current task, and call the kernel swap hook function if </w:t>
-      </w:r>
-      <w:proofErr w:type="gramStart"/>
-      <w:r>
-        <w:t>registered</w:t>
-      </w:r>
-      <w:proofErr w:type="gramEnd"/>
+        <w:t>In case the selected task is not the currently running one, increase the context switch counter of the current task, and call the kernel swap hook function if registered</w:t>
+      </w:r>
     </w:p>
     <w:p>
       <w:pPr>
@@ -8358,13 +8268,8 @@
         </w:numPr>
       </w:pPr>
       <w:r>
-        <w:t xml:space="preserve">Update the runtime of the current </w:t>
-      </w:r>
-      <w:proofErr w:type="gramStart"/>
-      <w:r>
-        <w:t>task</w:t>
-      </w:r>
-      <w:proofErr w:type="gramEnd"/>
+        <w:t>Update the runtime of the current task</w:t>
+      </w:r>
     </w:p>
     <w:p>
       <w:pPr>
@@ -8375,13 +8280,8 @@
         </w:numPr>
       </w:pPr>
       <w:r>
-        <w:t xml:space="preserve">Set the next </w:t>
-      </w:r>
-      <w:proofErr w:type="gramStart"/>
-      <w:r>
-        <w:t>task</w:t>
-      </w:r>
-      <w:proofErr w:type="gramEnd"/>
+        <w:t>Set the next task</w:t>
+      </w:r>
     </w:p>
     <w:p>
       <w:pPr>
@@ -8698,21 +8598,7 @@
         <w:rPr>
           <w:rFonts w:eastAsiaTheme="minorEastAsia"/>
         </w:rPr>
-        <w:t xml:space="preserve">CPU-load is stored as 32-bit unsigned value in the range of 0…10000 and is interpreted as follows: XXXYY, where XXX is </w:t>
-      </w:r>
-      <w:proofErr w:type="gramStart"/>
-      <w:r>
-        <w:rPr>
-          <w:rFonts w:eastAsiaTheme="minorEastAsia"/>
-        </w:rPr>
-        <w:t>0..</w:t>
-      </w:r>
-      <w:proofErr w:type="gramEnd"/>
-      <w:r>
-        <w:rPr>
-          <w:rFonts w:eastAsiaTheme="minorEastAsia"/>
-        </w:rPr>
-        <w:t>100 and represents the integer part of the CPU-load percentage, whereas YY represents the fractional part.</w:t>
+        <w:t>CPU-load is stored as 32-bit unsigned value in the range of 0…10000 and is interpreted as follows: XXXYY, where XXX is 0..100 and represents the integer part of the CPU-load percentage, whereas YY represents the fractional part.</w:t>
       </w:r>
     </w:p>
     <w:p>
@@ -8945,15 +8831,7 @@
         <w:ind w:left="360"/>
       </w:pPr>
       <w:r>
-        <w:t xml:space="preserve">It is possible to set a global and task-level CPU-load limit. In practice it means that the kernel always checks the current load of each task, and if the load value exceeds the preset limit, the task cannot be selected to run even if it is ready and has the highest priority </w:t>
-      </w:r>
-      <w:proofErr w:type="gramStart"/>
-      <w:r>
-        <w:t>at the moment</w:t>
-      </w:r>
-      <w:proofErr w:type="gramEnd"/>
-      <w:r>
-        <w:t>.</w:t>
+        <w:t>It is possible to set a global and task-level CPU-load limit. In practice it means that the kernel always checks the current load of each task, and if the load value exceeds the preset limit, the task cannot be selected to run even if it is ready and has the highest priority at the moment.</w:t>
       </w:r>
     </w:p>
     <w:p>
@@ -9170,25 +9048,7 @@
         <w:t xml:space="preserve"> </w:t>
       </w:r>
       <w:r>
-        <w:t>through the internal message array and the waiter task array and if a</w:t>
-      </w:r>
-      <w:r>
-        <w:t xml:space="preserve"> </w:t>
-      </w:r>
-      <w:r>
-        <w:t xml:space="preserve">message and a waiter </w:t>
-      </w:r>
-      <w:r>
-        <w:t>match</w:t>
-      </w:r>
-      <w:r>
-        <w:t>, it copies the message to the target</w:t>
-      </w:r>
-      <w:r>
-        <w:t xml:space="preserve"> </w:t>
-      </w:r>
-      <w:r>
-        <w:t>buffer and unblocks the previously blocked task.</w:t>
+        <w:t>through the internal message array and the waiter task array and if a message and a waiter match, it copies the message to the target buffer and unblocks the previously blocked task.</w:t>
       </w:r>
     </w:p>
     <w:p>
@@ -9210,25 +9070,7 @@
         <w:ind w:left="720"/>
       </w:pPr>
       <w:r>
-        <w:t>Receives a character from the log serial line, if the echoing is on, then</w:t>
-      </w:r>
-      <w:r>
-        <w:t xml:space="preserve"> </w:t>
-      </w:r>
-      <w:r>
-        <w:t>sends the same character back. When an enter key is received, it processes</w:t>
-      </w:r>
-      <w:r>
-        <w:t xml:space="preserve"> </w:t>
-      </w:r>
-      <w:r>
-        <w:t>the command typed in, and loops through the command array. When the command</w:t>
-      </w:r>
-      <w:r>
-        <w:t xml:space="preserve"> </w:t>
-      </w:r>
-      <w:r>
-        <w:t>is found, it calls the command handler function with the parameter list as</w:t>
+        <w:t>Receives a character from the log serial line, if the echoing is on, then sends the same character back. When an enter key is received, it processes the command typed in, and loops through the command array. When the command is found, it calls the command handler function with the parameter list as</w:t>
       </w:r>
       <w:r>
         <w:t xml:space="preserve"> a string.</w:t>
@@ -9253,15 +9095,7 @@
         <w:ind w:left="720"/>
       </w:pPr>
       <w:r>
-        <w:t xml:space="preserve">Polls the signal invoke </w:t>
-      </w:r>
-      <w:proofErr w:type="gramStart"/>
-      <w:r>
-        <w:t>queue, and</w:t>
-      </w:r>
-      <w:proofErr w:type="gramEnd"/>
-      <w:r>
-        <w:t xml:space="preserve"> completes the necessary signal </w:t>
+        <w:t xml:space="preserve">Polls the signal invoke queue, and completes the necessary signal </w:t>
       </w:r>
       <w:proofErr w:type="spellStart"/>
       <w:r>
@@ -9316,13 +9150,7 @@
         <w:ind w:left="720"/>
       </w:pPr>
       <w:r>
-        <w:t>Increases the system time approximately every second and invokes the</w:t>
-      </w:r>
-      <w:r>
-        <w:t xml:space="preserve"> </w:t>
-      </w:r>
-      <w:r>
-        <w:t>elapsed signals.</w:t>
+        <w:t>Increases the system time approximately every second and invokes the elapsed signals.</w:t>
       </w:r>
     </w:p>
     <w:p>
@@ -9344,13 +9172,7 @@
         <w:ind w:left="720"/>
       </w:pPr>
       <w:r>
-        <w:t>Polls the trace queue and transmits the elements in the trace queue</w:t>
-      </w:r>
-      <w:r>
-        <w:t xml:space="preserve"> </w:t>
-      </w:r>
-      <w:r>
-        <w:t>via the registered trace driver.</w:t>
+        <w:t>Polls the trace queue and transmits the elements in the trace queue via the registered trace driver.</w:t>
       </w:r>
     </w:p>
     <w:p>
@@ -9407,13 +9229,8 @@
         <w:t>Ready</w:t>
       </w:r>
       <w:r>
-        <w:t xml:space="preserve"> – task is ready to </w:t>
-      </w:r>
-      <w:proofErr w:type="gramStart"/>
-      <w:r>
-        <w:t>run</w:t>
-      </w:r>
-      <w:proofErr w:type="gramEnd"/>
+        <w:t xml:space="preserve"> – task is ready to run</w:t>
+      </w:r>
     </w:p>
     <w:p>
       <w:pPr>
@@ -9432,13 +9249,8 @@
         <w:t>Sleeping</w:t>
       </w:r>
       <w:r>
-        <w:t xml:space="preserve"> – task is waiting for a definite time to elapse and shall not be scheduled until it </w:t>
-      </w:r>
-      <w:proofErr w:type="gramStart"/>
-      <w:r>
-        <w:t>then</w:t>
-      </w:r>
-      <w:proofErr w:type="gramEnd"/>
+        <w:t xml:space="preserve"> – task is waiting for a definite time to elapse and shall not be scheduled until it then</w:t>
+      </w:r>
     </w:p>
     <w:p>
       <w:pPr>
@@ -9457,13 +9269,8 @@
         <w:t>Suspended</w:t>
       </w:r>
       <w:r>
-        <w:t xml:space="preserve"> – task is waiting for an indefinite time to elapse and shall not be scheduled until </w:t>
-      </w:r>
-      <w:proofErr w:type="gramStart"/>
-      <w:r>
-        <w:t>then</w:t>
-      </w:r>
-      <w:proofErr w:type="gramEnd"/>
+        <w:t xml:space="preserve"> – task is waiting for an indefinite time to elapse and shall not be scheduled until then</w:t>
+      </w:r>
     </w:p>
     <w:p>
       <w:pPr>
@@ -9482,13 +9289,8 @@
         <w:t>Blocked</w:t>
       </w:r>
       <w:r>
-        <w:t xml:space="preserve"> – task is waiting for a resource and shall not be </w:t>
-      </w:r>
-      <w:proofErr w:type="gramStart"/>
-      <w:r>
-        <w:t>scheduled</w:t>
-      </w:r>
-      <w:proofErr w:type="gramEnd"/>
+        <w:t xml:space="preserve"> – task is waiting for a resource and shall not be scheduled</w:t>
+      </w:r>
     </w:p>
     <w:p>
       <w:pPr>
@@ -9625,10 +9427,7 @@
         <w:fldChar w:fldCharType="end"/>
       </w:r>
       <w:r>
-        <w:t xml:space="preserve">: </w:t>
-      </w:r>
-      <w:r>
-        <w:t>Task State-Machine</w:t>
+        <w:t>: Task State-Machine</w:t>
       </w:r>
       <w:bookmarkEnd w:id="39"/>
     </w:p>
@@ -9821,27 +9620,7 @@
           <w:sz w:val="20"/>
           <w:szCs w:val="20"/>
         </w:rPr>
-        <w:t xml:space="preserve"> CFG_TASK_TRACE_DAEMON_PRIO   </w:t>
-      </w:r>
-      <w:proofErr w:type="gramStart"/>
-      <w:r>
-        <w:rPr>
-          <w:rFonts w:ascii="Consolas" w:hAnsi="Consolas"/>
-          <w:color w:val="000000"/>
-          <w:sz w:val="20"/>
-          <w:szCs w:val="20"/>
-        </w:rPr>
-        <w:t xml:space="preserve">   (</w:t>
-      </w:r>
-      <w:proofErr w:type="gramEnd"/>
-      <w:r>
-        <w:rPr>
-          <w:rFonts w:ascii="Consolas" w:hAnsi="Consolas"/>
-          <w:color w:val="000000"/>
-          <w:sz w:val="20"/>
-          <w:szCs w:val="20"/>
-        </w:rPr>
-        <w:t xml:space="preserve"> 193 )</w:t>
+        <w:t xml:space="preserve"> CFG_TASK_TRACE_DAEMON_PRIO      ( 193 )</w:t>
       </w:r>
     </w:p>
     <w:p>
@@ -9968,27 +9747,7 @@
           <w:sz w:val="20"/>
           <w:szCs w:val="20"/>
         </w:rPr>
-        <w:t xml:space="preserve"> CFG_TASK_MESSAGE_DAEMON_PRIO </w:t>
-      </w:r>
-      <w:proofErr w:type="gramStart"/>
-      <w:r>
-        <w:rPr>
-          <w:rFonts w:ascii="Consolas" w:hAnsi="Consolas"/>
-          <w:color w:val="000000"/>
-          <w:sz w:val="20"/>
-          <w:szCs w:val="20"/>
-        </w:rPr>
-        <w:t xml:space="preserve">   (</w:t>
-      </w:r>
-      <w:proofErr w:type="gramEnd"/>
-      <w:r>
-        <w:rPr>
-          <w:rFonts w:ascii="Consolas" w:hAnsi="Consolas"/>
-          <w:color w:val="000000"/>
-          <w:sz w:val="20"/>
-          <w:szCs w:val="20"/>
-        </w:rPr>
-        <w:t xml:space="preserve"> 198 )</w:t>
+        <w:t xml:space="preserve"> CFG_TASK_MESSAGE_DAEMON_PRIO    ( 198 )</w:t>
       </w:r>
     </w:p>
     <w:p>
@@ -10115,27 +9874,7 @@
           <w:sz w:val="20"/>
           <w:szCs w:val="20"/>
         </w:rPr>
-        <w:t xml:space="preserve"> CFG_TASK_SIGNAL_DAEMON_PRIO  </w:t>
-      </w:r>
-      <w:proofErr w:type="gramStart"/>
-      <w:r>
-        <w:rPr>
-          <w:rFonts w:ascii="Consolas" w:hAnsi="Consolas"/>
-          <w:color w:val="000000"/>
-          <w:sz w:val="20"/>
-          <w:szCs w:val="20"/>
-        </w:rPr>
-        <w:t xml:space="preserve">   (</w:t>
-      </w:r>
-      <w:proofErr w:type="gramEnd"/>
-      <w:r>
-        <w:rPr>
-          <w:rFonts w:ascii="Consolas" w:hAnsi="Consolas"/>
-          <w:color w:val="000000"/>
-          <w:sz w:val="20"/>
-          <w:szCs w:val="20"/>
-        </w:rPr>
-        <w:t xml:space="preserve"> 197 )</w:t>
+        <w:t xml:space="preserve"> CFG_TASK_SIGNAL_DAEMON_PRIO     ( 197 )</w:t>
       </w:r>
     </w:p>
     <w:p>
@@ -10193,7 +9932,7 @@
           <w:sz w:val="20"/>
           <w:szCs w:val="20"/>
         </w:rPr>
-        <w:t xml:space="preserve"> * Process daemon task priority.</w:t>
+        <w:t xml:space="preserve"> * Shell daemon task priority.</w:t>
       </w:r>
     </w:p>
     <w:p>
@@ -10262,27 +10001,7 @@
           <w:sz w:val="20"/>
           <w:szCs w:val="20"/>
         </w:rPr>
-        <w:t xml:space="preserve"> CFG_TASK_PROC_DAEMON_PRIO    </w:t>
-      </w:r>
-      <w:proofErr w:type="gramStart"/>
-      <w:r>
-        <w:rPr>
-          <w:rFonts w:ascii="Consolas" w:hAnsi="Consolas"/>
-          <w:color w:val="000000"/>
-          <w:sz w:val="20"/>
-          <w:szCs w:val="20"/>
-        </w:rPr>
-        <w:t xml:space="preserve">   (</w:t>
-      </w:r>
-      <w:proofErr w:type="gramEnd"/>
-      <w:r>
-        <w:rPr>
-          <w:rFonts w:ascii="Consolas" w:hAnsi="Consolas"/>
-          <w:color w:val="000000"/>
-          <w:sz w:val="20"/>
-          <w:szCs w:val="20"/>
-        </w:rPr>
-        <w:t xml:space="preserve"> 194 )</w:t>
+        <w:t xml:space="preserve"> CFG_TASK_SHELL_DAEMON_PRIO      ( 192 )</w:t>
       </w:r>
     </w:p>
     <w:p>
@@ -10340,7 +10059,7 @@
           <w:sz w:val="20"/>
           <w:szCs w:val="20"/>
         </w:rPr>
-        <w:t xml:space="preserve"> * Shell daemon task priority.</w:t>
+        <w:t xml:space="preserve"> * Time daemon task priority.</w:t>
       </w:r>
     </w:p>
     <w:p>
@@ -10409,27 +10128,7 @@
           <w:sz w:val="20"/>
           <w:szCs w:val="20"/>
         </w:rPr>
-        <w:t xml:space="preserve"> CFG_TASK_SHELL_DAEMON_PRIO   </w:t>
-      </w:r>
-      <w:proofErr w:type="gramStart"/>
-      <w:r>
-        <w:rPr>
-          <w:rFonts w:ascii="Consolas" w:hAnsi="Consolas"/>
-          <w:color w:val="000000"/>
-          <w:sz w:val="20"/>
-          <w:szCs w:val="20"/>
-        </w:rPr>
-        <w:t xml:space="preserve">   (</w:t>
-      </w:r>
-      <w:proofErr w:type="gramEnd"/>
-      <w:r>
-        <w:rPr>
-          <w:rFonts w:ascii="Consolas" w:hAnsi="Consolas"/>
-          <w:color w:val="000000"/>
-          <w:sz w:val="20"/>
-          <w:szCs w:val="20"/>
-        </w:rPr>
-        <w:t xml:space="preserve"> 192 )</w:t>
+        <w:t xml:space="preserve"> CFG_TASK_TIME_DAEMON_PRIO       ( 196 )</w:t>
       </w:r>
     </w:p>
     <w:p>
@@ -10487,7 +10186,7 @@
           <w:sz w:val="20"/>
           <w:szCs w:val="20"/>
         </w:rPr>
-        <w:t xml:space="preserve"> * Time daemon task priority.</w:t>
+        <w:t xml:space="preserve"> * System task priority.</w:t>
       </w:r>
     </w:p>
     <w:p>
@@ -10556,27 +10255,7 @@
           <w:sz w:val="20"/>
           <w:szCs w:val="20"/>
         </w:rPr>
-        <w:t xml:space="preserve"> CFG_TASK_TIME_DAEMON_PRIO    </w:t>
-      </w:r>
-      <w:proofErr w:type="gramStart"/>
-      <w:r>
-        <w:rPr>
-          <w:rFonts w:ascii="Consolas" w:hAnsi="Consolas"/>
-          <w:color w:val="000000"/>
-          <w:sz w:val="20"/>
-          <w:szCs w:val="20"/>
-        </w:rPr>
-        <w:t xml:space="preserve">   (</w:t>
-      </w:r>
-      <w:proofErr w:type="gramEnd"/>
-      <w:r>
-        <w:rPr>
-          <w:rFonts w:ascii="Consolas" w:hAnsi="Consolas"/>
-          <w:color w:val="000000"/>
-          <w:sz w:val="20"/>
-          <w:szCs w:val="20"/>
-        </w:rPr>
-        <w:t xml:space="preserve"> 196 )</w:t>
+        <w:t xml:space="preserve"> CFG_TASK_SYS_PRIO               ( 195 )</w:t>
       </w:r>
     </w:p>
     <w:p>
@@ -10634,7 +10313,25 @@
           <w:sz w:val="20"/>
           <w:szCs w:val="20"/>
         </w:rPr>
-        <w:t xml:space="preserve"> * System task priority.</w:t>
+        <w:t xml:space="preserve"> * </w:t>
+      </w:r>
+      <w:r>
+        <w:rPr>
+          <w:rFonts w:ascii="Consolas" w:hAnsi="Consolas"/>
+          <w:color w:val="3F5FBF"/>
+          <w:sz w:val="20"/>
+          <w:szCs w:val="20"/>
+        </w:rPr>
+        <w:t>Sysmon</w:t>
+      </w:r>
+      <w:r>
+        <w:rPr>
+          <w:rFonts w:ascii="Consolas" w:hAnsi="Consolas"/>
+          <w:color w:val="3F5FBF"/>
+          <w:sz w:val="20"/>
+          <w:szCs w:val="20"/>
+        </w:rPr>
+        <w:t xml:space="preserve"> daemon task priority.</w:t>
       </w:r>
     </w:p>
     <w:p>
@@ -10703,193 +10400,7 @@
           <w:sz w:val="20"/>
           <w:szCs w:val="20"/>
         </w:rPr>
-        <w:t xml:space="preserve"> CFG_TASK_SYS_PRIO            </w:t>
-      </w:r>
-      <w:proofErr w:type="gramStart"/>
-      <w:r>
-        <w:rPr>
-          <w:rFonts w:ascii="Consolas" w:hAnsi="Consolas"/>
-          <w:color w:val="000000"/>
-          <w:sz w:val="20"/>
-          <w:szCs w:val="20"/>
-        </w:rPr>
-        <w:t xml:space="preserve">   (</w:t>
-      </w:r>
-      <w:proofErr w:type="gramEnd"/>
-      <w:r>
-        <w:rPr>
-          <w:rFonts w:ascii="Consolas" w:hAnsi="Consolas"/>
-          <w:color w:val="000000"/>
-          <w:sz w:val="20"/>
-          <w:szCs w:val="20"/>
-        </w:rPr>
-        <w:t xml:space="preserve"> 195 )</w:t>
-      </w:r>
-    </w:p>
-    <w:p>
-      <w:pPr>
-        <w:pStyle w:val="NormalWeb"/>
-        <w:pBdr>
-          <w:top w:val="single" w:sz="4" w:space="1" w:color="auto"/>
-          <w:left w:val="single" w:sz="4" w:space="4" w:color="auto"/>
-          <w:bottom w:val="single" w:sz="4" w:space="1" w:color="auto"/>
-          <w:right w:val="single" w:sz="4" w:space="4" w:color="auto"/>
-        </w:pBdr>
-        <w:shd w:val="clear" w:color="auto" w:fill="F2F2F2" w:themeFill="background1" w:themeFillShade="F2"/>
-        <w:spacing w:before="0" w:beforeAutospacing="0" w:after="0" w:afterAutospacing="0"/>
-        <w:ind w:left="360"/>
-        <w:rPr>
-          <w:rFonts w:ascii="Consolas" w:hAnsi="Consolas"/>
-          <w:color w:val="000000"/>
-          <w:sz w:val="20"/>
-          <w:szCs w:val="20"/>
-        </w:rPr>
-      </w:pPr>
-      <w:r>
-        <w:rPr>
-          <w:rFonts w:ascii="Consolas" w:hAnsi="Consolas"/>
-          <w:color w:val="3F5FBF"/>
-          <w:sz w:val="20"/>
-          <w:szCs w:val="20"/>
-        </w:rPr>
-        <w:t>/**</w:t>
-      </w:r>
-    </w:p>
-    <w:p>
-      <w:pPr>
-        <w:pStyle w:val="NormalWeb"/>
-        <w:pBdr>
-          <w:top w:val="single" w:sz="4" w:space="1" w:color="auto"/>
-          <w:left w:val="single" w:sz="4" w:space="4" w:color="auto"/>
-          <w:bottom w:val="single" w:sz="4" w:space="1" w:color="auto"/>
-          <w:right w:val="single" w:sz="4" w:space="4" w:color="auto"/>
-        </w:pBdr>
-        <w:shd w:val="clear" w:color="auto" w:fill="F2F2F2" w:themeFill="background1" w:themeFillShade="F2"/>
-        <w:spacing w:before="0" w:beforeAutospacing="0" w:after="0" w:afterAutospacing="0"/>
-        <w:ind w:left="360"/>
-        <w:rPr>
-          <w:rFonts w:ascii="Consolas" w:hAnsi="Consolas"/>
-          <w:color w:val="000000"/>
-          <w:sz w:val="20"/>
-          <w:szCs w:val="20"/>
-        </w:rPr>
-      </w:pPr>
-      <w:r>
-        <w:rPr>
-          <w:rFonts w:ascii="Consolas" w:hAnsi="Consolas"/>
-          <w:color w:val="3F5FBF"/>
-          <w:sz w:val="20"/>
-          <w:szCs w:val="20"/>
-        </w:rPr>
-        <w:t xml:space="preserve"> * </w:t>
-      </w:r>
-      <w:r>
-        <w:rPr>
-          <w:rFonts w:ascii="Consolas" w:hAnsi="Consolas"/>
-          <w:color w:val="3F5FBF"/>
-          <w:sz w:val="20"/>
-          <w:szCs w:val="20"/>
-          <w:u w:val="single"/>
-        </w:rPr>
-        <w:t>Sysmon</w:t>
-      </w:r>
-      <w:r>
-        <w:rPr>
-          <w:rFonts w:ascii="Consolas" w:hAnsi="Consolas"/>
-          <w:color w:val="3F5FBF"/>
-          <w:sz w:val="20"/>
-          <w:szCs w:val="20"/>
-        </w:rPr>
-        <w:t xml:space="preserve"> daemon task priority.</w:t>
-      </w:r>
-    </w:p>
-    <w:p>
-      <w:pPr>
-        <w:pStyle w:val="NormalWeb"/>
-        <w:pBdr>
-          <w:top w:val="single" w:sz="4" w:space="1" w:color="auto"/>
-          <w:left w:val="single" w:sz="4" w:space="4" w:color="auto"/>
-          <w:bottom w:val="single" w:sz="4" w:space="1" w:color="auto"/>
-          <w:right w:val="single" w:sz="4" w:space="4" w:color="auto"/>
-        </w:pBdr>
-        <w:shd w:val="clear" w:color="auto" w:fill="F2F2F2" w:themeFill="background1" w:themeFillShade="F2"/>
-        <w:spacing w:before="0" w:beforeAutospacing="0" w:after="0" w:afterAutospacing="0"/>
-        <w:ind w:left="360"/>
-        <w:rPr>
-          <w:rFonts w:ascii="Consolas" w:hAnsi="Consolas"/>
-          <w:color w:val="000000"/>
-          <w:sz w:val="20"/>
-          <w:szCs w:val="20"/>
-        </w:rPr>
-      </w:pPr>
-      <w:r>
-        <w:rPr>
-          <w:rFonts w:ascii="Consolas" w:hAnsi="Consolas"/>
-          <w:color w:val="3F5FBF"/>
-          <w:sz w:val="20"/>
-          <w:szCs w:val="20"/>
-        </w:rPr>
-        <w:t xml:space="preserve"> */</w:t>
-      </w:r>
-    </w:p>
-    <w:p>
-      <w:pPr>
-        <w:pStyle w:val="NormalWeb"/>
-        <w:pBdr>
-          <w:top w:val="single" w:sz="4" w:space="1" w:color="auto"/>
-          <w:left w:val="single" w:sz="4" w:space="4" w:color="auto"/>
-          <w:bottom w:val="single" w:sz="4" w:space="1" w:color="auto"/>
-          <w:right w:val="single" w:sz="4" w:space="4" w:color="auto"/>
-        </w:pBdr>
-        <w:shd w:val="clear" w:color="auto" w:fill="F2F2F2" w:themeFill="background1" w:themeFillShade="F2"/>
-        <w:spacing w:before="0" w:beforeAutospacing="0" w:after="0" w:afterAutospacing="0"/>
-        <w:ind w:left="360"/>
-        <w:rPr>
-          <w:rFonts w:ascii="Consolas" w:hAnsi="Consolas"/>
-          <w:color w:val="000000"/>
-          <w:sz w:val="20"/>
-          <w:szCs w:val="20"/>
-        </w:rPr>
-      </w:pPr>
-      <w:r>
-        <w:rPr>
-          <w:rFonts w:ascii="Consolas" w:hAnsi="Consolas"/>
-          <w:b/>
-          <w:bCs/>
-          <w:color w:val="7F0055"/>
-          <w:sz w:val="20"/>
-          <w:szCs w:val="20"/>
-        </w:rPr>
-        <w:t>#define</w:t>
-      </w:r>
-      <w:r>
-        <w:rPr>
-          <w:rFonts w:ascii="Consolas" w:hAnsi="Consolas"/>
-          <w:color w:val="000000"/>
-          <w:sz w:val="20"/>
-          <w:szCs w:val="20"/>
-        </w:rPr>
-        <w:t xml:space="preserve"> CFG_TASK_SYSMON_DAEMON_PRIO  </w:t>
-      </w:r>
-      <w:proofErr w:type="gramStart"/>
-      <w:r>
-        <w:rPr>
-          <w:rFonts w:ascii="Consolas" w:hAnsi="Consolas"/>
-          <w:color w:val="000000"/>
-          <w:sz w:val="20"/>
-          <w:szCs w:val="20"/>
-        </w:rPr>
-        <w:t xml:space="preserve">   (</w:t>
-      </w:r>
-      <w:proofErr w:type="gramEnd"/>
-      <w:r>
-        <w:rPr>
-          <w:rFonts w:ascii="Consolas" w:hAnsi="Consolas"/>
-          <w:color w:val="000000"/>
-          <w:sz w:val="20"/>
-          <w:szCs w:val="20"/>
-        </w:rPr>
-        <w:t xml:space="preserve"> 40 )</w:t>
+        <w:t xml:space="preserve"> CFG_TASK_SYSMON_DAEMON_PRIO     ( 40 )</w:t>
       </w:r>
     </w:p>
     <w:p>
@@ -11220,10 +10731,7 @@
         <w:fldChar w:fldCharType="end"/>
       </w:r>
       <w:r>
-        <w:t xml:space="preserve">: </w:t>
-      </w:r>
-      <w:r>
-        <w:t>Recommended Priority Levels</w:t>
+        <w:t>: Recommended Priority Levels</w:t>
       </w:r>
       <w:bookmarkEnd w:id="41"/>
     </w:p>
@@ -11904,10 +11412,7 @@
         <w:fldChar w:fldCharType="end"/>
       </w:r>
       <w:r>
-        <w:t xml:space="preserve">: </w:t>
-      </w:r>
-      <w:r>
-        <w:t>Privilege Bits</w:t>
+        <w:t>: Privilege Bits</w:t>
       </w:r>
       <w:bookmarkEnd w:id="43"/>
     </w:p>
@@ -12321,13 +11826,7 @@
         <w:ind w:left="1080"/>
       </w:pPr>
       <w:r>
-        <w:t>T</w:t>
-      </w:r>
-      <w:r>
-        <w:t xml:space="preserve">ask </w:t>
-      </w:r>
-      <w:r>
-        <w:t>name</w:t>
+        <w:t>Task name</w:t>
       </w:r>
     </w:p>
     <w:p>
@@ -12340,10 +11839,7 @@
         <w:ind w:left="1080"/>
       </w:pPr>
       <w:r>
-        <w:t xml:space="preserve">Task </w:t>
-      </w:r>
-      <w:r>
-        <w:t>ID external variable</w:t>
+        <w:t>Task ID external variable</w:t>
       </w:r>
     </w:p>
     <w:p>
@@ -12356,10 +11852,7 @@
         <w:ind w:left="1080"/>
       </w:pPr>
       <w:r>
-        <w:t xml:space="preserve">Task </w:t>
-      </w:r>
-      <w:r>
-        <w:t>CPU max usage [x100%]</w:t>
+        <w:t>Task CPU max usage [x100%]</w:t>
       </w:r>
     </w:p>
     <w:p>
@@ -12616,19 +12109,8 @@
           <w:sz w:val="20"/>
           <w:szCs w:val="20"/>
         </w:rPr>
-        <w:t xml:space="preserve"> </w:t>
-      </w:r>
-      <w:proofErr w:type="gramStart"/>
-      <w:r>
-        <w:rPr>
-          <w:rFonts w:ascii="Consolas" w:hAnsi="Consolas"/>
-          <w:color w:val="000000"/>
-          <w:sz w:val="20"/>
-          <w:szCs w:val="20"/>
-        </w:rPr>
-        <w:t>(;;)</w:t>
-      </w:r>
-      <w:proofErr w:type="gramEnd"/>
+        <w:t xml:space="preserve"> (;;)</w:t>
+      </w:r>
     </w:p>
     <w:p>
       <w:pPr>
@@ -12820,7 +12302,25 @@
           <w:sz w:val="20"/>
           <w:szCs w:val="20"/>
         </w:rPr>
-        <w:t>gos_kernelTaskDelete</w:t>
+        <w:t>gos_</w:t>
+      </w:r>
+      <w:r>
+        <w:rPr>
+          <w:rFonts w:ascii="Consolas" w:hAnsi="Consolas"/>
+          <w:color w:val="000000"/>
+          <w:sz w:val="20"/>
+          <w:szCs w:val="20"/>
+        </w:rPr>
+        <w:t>t</w:t>
+      </w:r>
+      <w:r>
+        <w:rPr>
+          <w:rFonts w:ascii="Consolas" w:hAnsi="Consolas"/>
+          <w:color w:val="000000"/>
+          <w:sz w:val="20"/>
+          <w:szCs w:val="20"/>
+        </w:rPr>
+        <w:t>askDelete</w:t>
       </w:r>
       <w:proofErr w:type="spellEnd"/>
       <w:r>
@@ -12843,7 +12343,6 @@
         <w:t>singleShotTaskId</w:t>
       </w:r>
       <w:proofErr w:type="spellEnd"/>
-      <w:proofErr w:type="gramStart"/>
       <w:r>
         <w:rPr>
           <w:rFonts w:ascii="Consolas" w:hAnsi="Consolas"/>
@@ -12853,7 +12352,6 @@
         </w:rPr>
         <w:t>);</w:t>
       </w:r>
-      <w:proofErr w:type="gramEnd"/>
     </w:p>
     <w:p>
       <w:pPr>
@@ -13096,19 +12594,8 @@
           <w:sz w:val="20"/>
           <w:szCs w:val="20"/>
         </w:rPr>
-        <w:t xml:space="preserve"> </w:t>
-      </w:r>
-      <w:proofErr w:type="gramStart"/>
-      <w:r>
-        <w:rPr>
-          <w:rFonts w:ascii="Consolas" w:hAnsi="Consolas"/>
-          <w:color w:val="000000"/>
-          <w:sz w:val="20"/>
-          <w:szCs w:val="20"/>
-        </w:rPr>
-        <w:t>(;;)</w:t>
-      </w:r>
-      <w:proofErr w:type="gramEnd"/>
+        <w:t xml:space="preserve"> (;;)</w:t>
+      </w:r>
     </w:p>
     <w:p>
       <w:pPr>
@@ -13253,7 +12740,25 @@
           <w:sz w:val="20"/>
           <w:szCs w:val="20"/>
         </w:rPr>
-        <w:t>gos_kernelTaskSleep</w:t>
+        <w:t>gos_</w:t>
+      </w:r>
+      <w:r>
+        <w:rPr>
+          <w:rFonts w:ascii="Consolas" w:hAnsi="Consolas"/>
+          <w:color w:val="000000"/>
+          <w:sz w:val="20"/>
+          <w:szCs w:val="20"/>
+        </w:rPr>
+        <w:t>t</w:t>
+      </w:r>
+      <w:r>
+        <w:rPr>
+          <w:rFonts w:ascii="Consolas" w:hAnsi="Consolas"/>
+          <w:color w:val="000000"/>
+          <w:sz w:val="20"/>
+          <w:szCs w:val="20"/>
+        </w:rPr>
+        <w:t>askSleep</w:t>
       </w:r>
       <w:proofErr w:type="spellEnd"/>
       <w:r>
@@ -13276,7 +12781,6 @@
         <w:t>sleepTicks</w:t>
       </w:r>
       <w:proofErr w:type="spellEnd"/>
-      <w:proofErr w:type="gramStart"/>
       <w:r>
         <w:rPr>
           <w:rFonts w:ascii="Consolas" w:hAnsi="Consolas"/>
@@ -13286,7 +12790,6 @@
         </w:rPr>
         <w:t>);</w:t>
       </w:r>
-      <w:proofErr w:type="gramEnd"/>
     </w:p>
     <w:p>
       <w:pPr>
@@ -13527,19 +13030,8 @@
           <w:sz w:val="20"/>
           <w:szCs w:val="20"/>
         </w:rPr>
-        <w:t xml:space="preserve"> </w:t>
-      </w:r>
-      <w:proofErr w:type="gramStart"/>
-      <w:r>
-        <w:rPr>
-          <w:rFonts w:ascii="Consolas" w:hAnsi="Consolas"/>
-          <w:color w:val="000000"/>
-          <w:sz w:val="20"/>
-          <w:szCs w:val="20"/>
-        </w:rPr>
-        <w:t>(;;)</w:t>
-      </w:r>
-      <w:proofErr w:type="gramEnd"/>
+        <w:t xml:space="preserve"> (;;)</w:t>
+      </w:r>
     </w:p>
     <w:p>
       <w:pPr>
@@ -13636,9 +13128,9 @@
           <w:sz w:val="20"/>
           <w:szCs w:val="20"/>
         </w:rPr>
-        <w:t>gos_</w:t>
-      </w:r>
-      <w:proofErr w:type="gramStart"/>
+        <w:t>gos_triggerWait</w:t>
+      </w:r>
+      <w:proofErr w:type="spellEnd"/>
       <w:r>
         <w:rPr>
           <w:rFonts w:ascii="Consolas" w:hAnsi="Consolas"/>
@@ -13646,27 +13138,7 @@
           <w:sz w:val="20"/>
           <w:szCs w:val="20"/>
         </w:rPr>
-        <w:t>triggerWait</w:t>
-      </w:r>
-      <w:proofErr w:type="spellEnd"/>
-      <w:r>
-        <w:rPr>
-          <w:rFonts w:ascii="Consolas" w:hAnsi="Consolas"/>
-          <w:color w:val="000000"/>
-          <w:sz w:val="20"/>
-          <w:szCs w:val="20"/>
-        </w:rPr>
-        <w:t>(</w:t>
-      </w:r>
-      <w:proofErr w:type="gramEnd"/>
-      <w:r>
-        <w:rPr>
-          <w:rFonts w:ascii="Consolas" w:hAnsi="Consolas"/>
-          <w:color w:val="000000"/>
-          <w:sz w:val="20"/>
-          <w:szCs w:val="20"/>
-        </w:rPr>
-        <w:t xml:space="preserve">&amp;trigger, </w:t>
+        <w:t xml:space="preserve">(&amp;trigger, </w:t>
       </w:r>
       <w:proofErr w:type="spellStart"/>
       <w:r>
@@ -14131,13 +13603,8 @@
         </w:numPr>
       </w:pPr>
       <w:r>
-        <w:t xml:space="preserve">Trace </w:t>
-      </w:r>
-      <w:proofErr w:type="gramStart"/>
-      <w:r>
-        <w:t>driver</w:t>
-      </w:r>
-      <w:proofErr w:type="gramEnd"/>
+        <w:t>Trace driver</w:t>
+      </w:r>
     </w:p>
     <w:p>
       <w:pPr>
@@ -14297,7 +13764,6 @@
         </w:rPr>
         <w:t xml:space="preserve"> </w:t>
       </w:r>
-      <w:proofErr w:type="gramStart"/>
       <w:r>
         <w:rPr>
           <w:rFonts w:ascii="Consolas" w:hAnsi="Consolas" w:cs="Courier New"/>
@@ -14309,7 +13775,6 @@
         </w:rPr>
         <w:t>struct</w:t>
       </w:r>
-      <w:proofErr w:type="gramEnd"/>
     </w:p>
     <w:p>
       <w:pPr>
@@ -14389,7 +13854,6 @@
         <w:t xml:space="preserve">           </w:t>
       </w:r>
       <w:proofErr w:type="spellStart"/>
-      <w:proofErr w:type="gramStart"/>
       <w:r>
         <w:rPr>
           <w:rFonts w:ascii="Consolas" w:hAnsi="Consolas" w:cs="Courier New"/>
@@ -14409,7 +13873,6 @@
         </w:rPr>
         <w:t>;</w:t>
       </w:r>
-      <w:proofErr w:type="gramEnd"/>
     </w:p>
     <w:p>
       <w:pPr>
@@ -14460,7 +13923,6 @@
         <w:t xml:space="preserve">        </w:t>
       </w:r>
       <w:proofErr w:type="spellStart"/>
-      <w:proofErr w:type="gramStart"/>
       <w:r>
         <w:rPr>
           <w:rFonts w:ascii="Consolas" w:hAnsi="Consolas" w:cs="Courier New"/>
@@ -14480,7 +13942,6 @@
         </w:rPr>
         <w:t>;</w:t>
       </w:r>
-      <w:proofErr w:type="gramEnd"/>
     </w:p>
     <w:p>
       <w:pPr>
@@ -14531,7 +13992,6 @@
         <w:t xml:space="preserve">        </w:t>
       </w:r>
       <w:proofErr w:type="spellStart"/>
-      <w:proofErr w:type="gramStart"/>
       <w:r>
         <w:rPr>
           <w:rFonts w:ascii="Consolas" w:hAnsi="Consolas" w:cs="Courier New"/>
@@ -14551,7 +14011,6 @@
         </w:rPr>
         <w:t>;</w:t>
       </w:r>
-      <w:proofErr w:type="gramEnd"/>
     </w:p>
     <w:p>
       <w:pPr>
@@ -14602,7 +14061,6 @@
         <w:t xml:space="preserve"> </w:t>
       </w:r>
       <w:proofErr w:type="spellStart"/>
-      <w:proofErr w:type="gramStart"/>
       <w:r>
         <w:rPr>
           <w:rFonts w:ascii="Consolas" w:hAnsi="Consolas" w:cs="Courier New"/>
@@ -14622,7 +14080,6 @@
         </w:rPr>
         <w:t>;</w:t>
       </w:r>
-      <w:proofErr w:type="gramEnd"/>
     </w:p>
     <w:p>
       <w:pPr>
@@ -14673,7 +14130,6 @@
         <w:t xml:space="preserve">        </w:t>
       </w:r>
       <w:proofErr w:type="spellStart"/>
-      <w:proofErr w:type="gramStart"/>
       <w:r>
         <w:rPr>
           <w:rFonts w:ascii="Consolas" w:hAnsi="Consolas" w:cs="Courier New"/>
@@ -14693,7 +14149,6 @@
         </w:rPr>
         <w:t>;</w:t>
       </w:r>
-      <w:proofErr w:type="gramEnd"/>
     </w:p>
     <w:p>
       <w:pPr>
@@ -14744,7 +14199,6 @@
         <w:t xml:space="preserve">             </w:t>
       </w:r>
       <w:proofErr w:type="spellStart"/>
-      <w:proofErr w:type="gramStart"/>
       <w:r>
         <w:rPr>
           <w:rFonts w:ascii="Consolas" w:hAnsi="Consolas" w:cs="Courier New"/>
@@ -14764,7 +14218,6 @@
         </w:rPr>
         <w:t>;</w:t>
       </w:r>
-      <w:proofErr w:type="gramEnd"/>
     </w:p>
     <w:p>
       <w:pPr>
@@ -14815,7 +14268,6 @@
         <w:t xml:space="preserve">              </w:t>
       </w:r>
       <w:proofErr w:type="spellStart"/>
-      <w:proofErr w:type="gramStart"/>
       <w:r>
         <w:rPr>
           <w:rFonts w:ascii="Consolas" w:hAnsi="Consolas" w:cs="Courier New"/>
@@ -14835,7 +14287,6 @@
         </w:rPr>
         <w:t>;</w:t>
       </w:r>
-      <w:proofErr w:type="gramEnd"/>
     </w:p>
     <w:p>
       <w:pPr>
@@ -14856,7 +14307,6 @@
           <w:szCs w:val="20"/>
         </w:rPr>
       </w:pPr>
-      <w:proofErr w:type="gramStart"/>
       <w:r>
         <w:rPr>
           <w:rFonts w:ascii="Consolas" w:hAnsi="Consolas" w:cs="Courier New"/>
@@ -14874,17 +14324,7 @@
           <w:sz w:val="20"/>
           <w:szCs w:val="20"/>
         </w:rPr>
-        <w:t>gos</w:t>
-      </w:r>
-      <w:proofErr w:type="gramEnd"/>
-      <w:r>
-        <w:rPr>
-          <w:rFonts w:ascii="Consolas" w:hAnsi="Consolas" w:cs="Courier New"/>
-          <w:color w:val="005032"/>
-          <w:sz w:val="20"/>
-          <w:szCs w:val="20"/>
-        </w:rPr>
-        <w:t>_driver_functions_t</w:t>
+        <w:t>gos_driver_functions_t</w:t>
       </w:r>
       <w:proofErr w:type="spellEnd"/>
       <w:r>
@@ -17552,6 +16992,7 @@
   <w:style w:type="character" w:default="1" w:styleId="DefaultParagraphFont">
     <w:name w:val="Default Paragraph Font"/>
     <w:uiPriority w:val="1"/>
+    <w:semiHidden/>
     <w:unhideWhenUsed/>
   </w:style>
   <w:style w:type="table" w:default="1" w:styleId="TableNormal">
@@ -18257,6 +17698,7 @@
   </w:compat>
   <w:rsids>
     <w:rsidRoot w:val="00D11E43"/>
+    <w:rsid w:val="000371E6"/>
     <w:rsid w:val="00350F4A"/>
     <w:rsid w:val="00771EB5"/>
     <w:rsid w:val="007C408D"/>
@@ -18266,6 +17708,7 @@
     <w:rsid w:val="00C71023"/>
     <w:rsid w:val="00CD4FEE"/>
     <w:rsid w:val="00D11E43"/>
+    <w:rsid w:val="00EE5BEF"/>
     <w:rsid w:val="00EF788A"/>
     <w:rsid w:val="00F006D1"/>
     <w:rsid w:val="00FC2088"/>

</xml_diff>